<commit_message>
mod: function body in parser & the form
</commit_message>
<xml_diff>
--- a/Final Context Free Grammar .docx
+++ b/Final Context Free Grammar .docx
@@ -894,7 +894,7 @@
           <w:sz w:val="40"/>
           <w:szCs w:val="40"/>
         </w:rPr>
-        <w:t xml:space="preserve"> Write_Statement | Read_Statement | If_Statement | Assignment_Statement | Declaration_Statement | Return_Statement | Repeat_Statement</w:t>
+        <w:t xml:space="preserve"> Write_Statement | Read_Statement | If_Statement | Assignment_Statement | Declaration_Statement | Repeat_Statement</w:t>
       </w:r>
     </w:p>
     <w:p>
@@ -964,7 +964,6 @@
           <w:sz w:val="40"/>
           <w:szCs w:val="40"/>
         </w:rPr>
-        <w:lastRenderedPageBreak/>
         <w:t xml:space="preserve">Read_Statement </w:t>
       </w:r>
       <w:r>
@@ -1051,7 +1050,23 @@
           <w:sz w:val="40"/>
           <w:szCs w:val="40"/>
         </w:rPr>
-        <w:t xml:space="preserve">(Else_If_Statement | </w:t>
+        <w:t>(</w:t>
+      </w:r>
+      <w:proofErr w:type="spellStart"/>
+      <w:r>
+        <w:rPr>
+          <w:sz w:val="40"/>
+          <w:szCs w:val="40"/>
+        </w:rPr>
+        <w:t>Else_If_Statement</w:t>
+      </w:r>
+      <w:proofErr w:type="spellEnd"/>
+      <w:r>
+        <w:rPr>
+          <w:sz w:val="40"/>
+          <w:szCs w:val="40"/>
+        </w:rPr>
+        <w:t xml:space="preserve"> | </w:t>
       </w:r>
       <w:proofErr w:type="spellStart"/>
       <w:r>
@@ -1810,6 +1825,7 @@
           <w:sz w:val="40"/>
           <w:szCs w:val="40"/>
         </w:rPr>
+        <w:lastRenderedPageBreak/>
         <w:t xml:space="preserve">Condition </w:t>
       </w:r>
       <w:r>
@@ -2765,7 +2781,6 @@
           <w:sz w:val="40"/>
           <w:szCs w:val="40"/>
         </w:rPr>
-        <w:lastRenderedPageBreak/>
         <w:t xml:space="preserve">      </w:t>
       </w:r>
     </w:p>

</xml_diff>